<commit_message>
Added intro scene idea
</commit_message>
<xml_diff>
--- a/Story.docx
+++ b/Story.docx
@@ -4,10 +4,75 @@
   <w:body>
     <w:p>
       <w:r>
-        <w:t xml:space="preserve">Hello </w:t>
+        <w:rPr>
+          <w:b/>
+          <w:bCs/>
+        </w:rPr>
+        <w:br/>
+        <w:t>Intro</w:t>
+      </w:r>
+      <w:proofErr w:type="gramStart"/>
+      <w:r>
+        <w:rPr>
+          <w:b/>
+          <w:bCs/>
+        </w:rPr>
+        <w:t>:</w:t>
+      </w:r>
+      <w:proofErr w:type="gramEnd"/>
+      <w:r>
+        <w:rPr>
+          <w:b/>
+          <w:bCs/>
+        </w:rPr>
+        <w:br/>
+      </w:r>
+      <w:r>
+        <w:rPr>
+          <w:b/>
+          <w:bCs/>
+        </w:rPr>
+        <w:br/>
+      </w:r>
+      <w:r>
+        <w:t xml:space="preserve">A strange illness spreads claiming lives all over the world. You are among the last standing places on Earth to fight back reclaim your lives back from the zombies. </w:t>
+      </w:r>
+      <w:r>
+        <w:br/>
+      </w:r>
+      <w:r>
+        <w:br/>
+        <w:t xml:space="preserve">Select your character. </w:t>
+      </w:r>
+      <w:r>
+        <w:br/>
+      </w:r>
+      <w:r>
+        <w:br/>
+        <w:t>{Insert different character customization options to select one among them as the player’s avatar in the game}</w:t>
+      </w:r>
+      <w:r>
+        <w:br/>
+      </w:r>
+      <w:r>
+        <w:br/>
+        <w:t>Main character dialogue: “The disease is spreading quickly. I should prepare.”</w:t>
+      </w:r>
+      <w:r>
+        <w:br/>
+      </w:r>
+      <w:r>
+        <w:br/>
+      </w:r>
+      <w:r>
+        <w:br/>
       </w:r>
     </w:p>
+    <w:p/>
     <w:p>
+      <w:r>
+        <w:br/>
+      </w:r>
       <w:bookmarkStart w:id="0" w:name="_GoBack"/>
       <w:bookmarkEnd w:id="0"/>
     </w:p>

</xml_diff>